<commit_message>
fix: cambios tras lint report
</commit_message>
<xml_diff>
--- a/reports/Student#1/03 Requirements - Student #1.docx
+++ b/reports/Student#1/03 Requirements - Student #1.docx
@@ -263,21 +263,7 @@
               <w:rPr>
                 <w:color w:val="000000"/>
               </w:rPr>
-              <w:t xml:space="preserve"> </w:t>
-            </w:r>
-            <w:proofErr w:type="spellStart"/>
-            <w:r>
-              <w:rPr>
-                <w:color w:val="000000"/>
-              </w:rPr>
-              <w:t>agudevbon</w:t>
-            </w:r>
-            <w:proofErr w:type="spellEnd"/>
-            <w:r>
-              <w:rPr>
-                <w:color w:val="000000"/>
-              </w:rPr>
-              <w:t xml:space="preserve">  </w:t>
+              <w:t xml:space="preserve"> agudevbon  </w:t>
             </w:r>
           </w:p>
           <w:p>
@@ -342,21 +328,7 @@
                 <w:color w:val="000000"/>
               </w:rPr>
               <w:tab/>
-              <w:t xml:space="preserve"> Manager, </w:t>
-            </w:r>
-            <w:proofErr w:type="spellStart"/>
-            <w:r>
-              <w:rPr>
-                <w:color w:val="000000"/>
-              </w:rPr>
-              <w:t>Desarrollador</w:t>
-            </w:r>
-            <w:proofErr w:type="spellEnd"/>
-            <w:r>
-              <w:rPr>
-                <w:color w:val="000000"/>
-              </w:rPr>
-              <w:t xml:space="preserve">  </w:t>
+              <w:t xml:space="preserve"> Manager, Desarrollador  </w:t>
             </w:r>
           </w:p>
         </w:tc>
@@ -1661,19 +1633,8 @@
           <w:szCs w:val="36"/>
         </w:rPr>
         <w:lastRenderedPageBreak/>
-        <w:t xml:space="preserve">MANDATORY Deliverable D03: implementing </w:t>
-      </w:r>
-      <w:proofErr w:type="gramStart"/>
-      <w:r>
-        <w:rPr>
-          <w:b/>
-          <w:color w:val="000000"/>
-          <w:sz w:val="36"/>
-          <w:szCs w:val="36"/>
-        </w:rPr>
-        <w:t>features</w:t>
-      </w:r>
-      <w:proofErr w:type="gramEnd"/>
+        <w:t>MANDATORY Deliverable D03: implementing features</w:t>
+      </w:r>
     </w:p>
     <w:p>
       <w:pPr>
@@ -1924,21 +1885,7 @@
         <w:rPr>
           <w:color w:val="000000"/>
         </w:rPr>
-        <w:t xml:space="preserve"> can be updated or deleted </w:t>
-      </w:r>
-      <w:proofErr w:type="gramStart"/>
-      <w:r>
-        <w:rPr>
-          <w:color w:val="000000"/>
-        </w:rPr>
-        <w:t>as long as</w:t>
-      </w:r>
-      <w:proofErr w:type="gramEnd"/>
-      <w:r>
-        <w:rPr>
-          <w:color w:val="000000"/>
-        </w:rPr>
-        <w:t xml:space="preserve"> they have not been published. For a </w:t>
+        <w:t xml:space="preserve"> can be updated or deleted as long as they have not been published. For a </w:t>
       </w:r>
       <w:r>
         <w:rPr>
@@ -2235,19 +2182,11 @@
         </w:rPr>
         <w:t xml:space="preserve">user story </w:t>
       </w:r>
-      <w:proofErr w:type="gramStart"/>
-      <w:r>
-        <w:rPr>
-          <w:color w:val="000000"/>
-        </w:rPr>
-        <w:t>as long as</w:t>
-      </w:r>
-      <w:proofErr w:type="gramEnd"/>
-      <w:r>
-        <w:rPr>
-          <w:color w:val="000000"/>
-        </w:rPr>
-        <w:t xml:space="preserve"> it is not published.</w:t>
+      <w:r>
+        <w:rPr>
+          <w:color w:val="000000"/>
+        </w:rPr>
+        <w:t>as long as it is not published.</w:t>
       </w:r>
     </w:p>
     <w:p>
@@ -3653,19 +3592,8 @@
           <w:szCs w:val="36"/>
         </w:rPr>
         <w:lastRenderedPageBreak/>
-        <w:t xml:space="preserve">SUPPLEMENTARY Deliverable D03: implementing </w:t>
-      </w:r>
-      <w:proofErr w:type="gramStart"/>
-      <w:r>
-        <w:rPr>
-          <w:b/>
-          <w:color w:val="000000"/>
-          <w:sz w:val="36"/>
-          <w:szCs w:val="36"/>
-        </w:rPr>
-        <w:t>features</w:t>
-      </w:r>
-      <w:proofErr w:type="gramEnd"/>
+        <w:t>SUPPLEMENTARY Deliverable D03: implementing features</w:t>
+      </w:r>
     </w:p>
     <w:p>
       <w:pPr>
@@ -4288,6 +4216,12 @@
         </w:rPr>
         <w:t xml:space="preserve">      </w:t>
       </w:r>
+      <w:r>
+        <w:rPr>
+          <w:color w:val="000000"/>
+        </w:rPr>
+        <w:t>X</w:t>
+      </w:r>
     </w:p>
     <w:p>
       <w:pPr>
@@ -4337,6 +4271,12 @@
           <w:color w:val="000000"/>
         </w:rPr>
         <w:t xml:space="preserve">       </w:t>
+      </w:r>
+      <w:r>
+        <w:rPr>
+          <w:color w:val="000000"/>
+        </w:rPr>
+        <w:t>X</w:t>
       </w:r>
     </w:p>
     <w:p>
@@ -5727,9 +5667,7 @@
       <w:tblStyleRowBandSize w:val="1"/>
       <w:tblStyleColBandSize w:val="1"/>
       <w:tblCellMar>
-        <w:top w:w="0" w:type="dxa"/>
         <w:left w:w="115" w:type="dxa"/>
-        <w:bottom w:w="0" w:type="dxa"/>
         <w:right w:w="115" w:type="dxa"/>
       </w:tblCellMar>
     </w:tblPr>
@@ -5740,9 +5678,7 @@
       <w:tblStyleRowBandSize w:val="1"/>
       <w:tblStyleColBandSize w:val="1"/>
       <w:tblCellMar>
-        <w:top w:w="0" w:type="dxa"/>
         <w:left w:w="115" w:type="dxa"/>
-        <w:bottom w:w="0" w:type="dxa"/>
         <w:right w:w="115" w:type="dxa"/>
       </w:tblCellMar>
     </w:tblPr>
@@ -5753,9 +5689,7 @@
       <w:tblStyleRowBandSize w:val="1"/>
       <w:tblStyleColBandSize w:val="1"/>
       <w:tblCellMar>
-        <w:top w:w="0" w:type="dxa"/>
         <w:left w:w="115" w:type="dxa"/>
-        <w:bottom w:w="0" w:type="dxa"/>
         <w:right w:w="115" w:type="dxa"/>
       </w:tblCellMar>
     </w:tblPr>

</xml_diff>